<commit_message>
Started adding to dictionaries
</commit_message>
<xml_diff>
--- a/User_AI_Script.docx
+++ b/User_AI_Script.docx
@@ -25,154 +25,31 @@
         <w:rPr>
           <w:color w:val="FF0000"/>
         </w:rPr>
-        <w:t xml:space="preserve">: Hi, I am TravelBot310. How can I help </w:t>
-      </w:r>
-      <w:proofErr w:type="gramStart"/>
-      <w:r>
-        <w:rPr>
-          <w:color w:val="FF0000"/>
-        </w:rPr>
-        <w:t>you.</w:t>
-      </w:r>
-      <w:proofErr w:type="gramEnd"/>
-    </w:p>
-    <w:p>
-      <w:pPr>
-        <w:rPr>
-          <w:color w:val="FF0000"/>
-        </w:rPr>
-      </w:pPr>
-      <w:r>
-        <w:rPr>
-          <w:color w:val="FF0000"/>
-        </w:rPr>
+        <w:t xml:space="preserve">: </w:t>
+      </w:r>
+      <w:r>
+        <w:rPr>
+          <w:color w:val="FF0000"/>
+        </w:rPr>
+        <w:t>Greetings List</w:t>
+      </w:r>
+    </w:p>
+    <w:p>
+      <w:r>
+        <w:t>User:</w:t>
+      </w:r>
+      <w:r>
+        <w:t xml:space="preserve"> I want to go to Cuba</w:t>
+      </w:r>
+      <w:r>
         <w:tab/>
-        <w:t xml:space="preserve">   Welcome! I am TravelBot310, is there something I could help you with?</w:t>
-      </w:r>
-    </w:p>
-    <w:p>
-      <w:pPr>
-        <w:rPr>
-          <w:color w:val="FF0000"/>
-        </w:rPr>
-      </w:pPr>
-      <w:r>
-        <w:rPr>
-          <w:color w:val="FF0000"/>
-        </w:rPr>
+      </w:r>
+      <w:r>
         <w:tab/>
-        <w:t xml:space="preserve">Hello _______, I am </w:t>
-      </w:r>
-      <w:r>
-        <w:rPr>
-          <w:color w:val="FF0000"/>
-        </w:rPr>
-        <w:t>I am TravelBot310</w:t>
-      </w:r>
-      <w:r>
-        <w:rPr>
-          <w:color w:val="FF0000"/>
-        </w:rPr>
-        <w:t>. Where would you like to go?</w:t>
-      </w:r>
-    </w:p>
-    <w:p>
-      <w:r>
-        <w:t>User:</w:t>
-      </w:r>
-      <w:r>
-        <w:t xml:space="preserve"> I want to go to Cuba</w:t>
       </w:r>
       <w:r>
         <w:tab/>
-      </w:r>
-      <w:r>
-        <w:tab/>
-      </w:r>
-      <w:r>
-        <w:tab/>
-        <w:t xml:space="preserve">    (keywords “go to”, “want” + “trip”, </w:t>
-      </w:r>
-    </w:p>
-    <w:p>
-      <w:pPr>
-        <w:rPr>
-          <w:color w:val="FF0000"/>
-        </w:rPr>
-      </w:pPr>
-      <w:proofErr w:type="spellStart"/>
-      <w:r>
-        <w:rPr>
-          <w:color w:val="FF0000"/>
-        </w:rPr>
-        <w:t>ChatBot</w:t>
-      </w:r>
-      <w:proofErr w:type="spellEnd"/>
-      <w:r>
-        <w:rPr>
-          <w:color w:val="FF0000"/>
-        </w:rPr>
-        <w:t>:</w:t>
-      </w:r>
-    </w:p>
-    <w:p>
-      <w:r>
-        <w:t>User:</w:t>
-      </w:r>
-      <w:r>
-        <w:t xml:space="preserve"> What activities are in Havana</w:t>
-      </w:r>
-      <w:r>
-        <w:tab/>
-      </w:r>
-      <w:r>
-        <w:tab/>
-        <w:t xml:space="preserve">    (keywords activities, “to do” + “location”)</w:t>
-      </w:r>
-    </w:p>
-    <w:p>
-      <w:r>
-        <w:tab/>
-      </w:r>
-      <w:r>
-        <w:t xml:space="preserve">Combinations of “to do” and a “location”         (Can have a list of locations relevant to the </w:t>
-      </w:r>
-      <w:proofErr w:type="spellStart"/>
-      <w:r>
-        <w:t>convo</w:t>
-      </w:r>
-      <w:proofErr w:type="spellEnd"/>
-      <w:r>
-        <w:t>)</w:t>
-      </w:r>
-    </w:p>
-    <w:p>
-      <w:pPr>
-        <w:rPr>
-          <w:color w:val="FF0000"/>
-        </w:rPr>
-      </w:pPr>
-      <w:proofErr w:type="spellStart"/>
-      <w:r>
-        <w:rPr>
-          <w:color w:val="FF0000"/>
-        </w:rPr>
-        <w:t>ChatBot</w:t>
-      </w:r>
-      <w:proofErr w:type="spellEnd"/>
-      <w:r>
-        <w:rPr>
-          <w:color w:val="FF0000"/>
-        </w:rPr>
-        <w:t>:</w:t>
-      </w:r>
-    </w:p>
-    <w:p>
-      <w:r>
-        <w:t>User:</w:t>
-      </w:r>
-      <w:r>
-        <w:t xml:space="preserve"> Can I fly/drive/boat there?</w:t>
+        <w:t xml:space="preserve">    </w:t>
       </w:r>
       <w:bookmarkStart w:id="0" w:name="_GoBack"/>
       <w:bookmarkEnd w:id="0"/>
@@ -201,6 +78,118 @@
         <w:rPr>
           <w:color w:val="FF0000"/>
         </w:rPr>
+        <w:t xml:space="preserve"> Cuba is very nice! Where would you like to go there?</w:t>
+      </w:r>
+    </w:p>
+    <w:p>
+      <w:r>
+        <w:t>User:  What are the biggest cities in Cuba?</w:t>
+      </w:r>
+    </w:p>
+    <w:p>
+      <w:pPr>
+        <w:rPr>
+          <w:color w:val="FF0000"/>
+        </w:rPr>
+      </w:pPr>
+      <w:proofErr w:type="spellStart"/>
+      <w:r>
+        <w:rPr>
+          <w:color w:val="FF0000"/>
+        </w:rPr>
+        <w:t>ChatBot</w:t>
+      </w:r>
+      <w:proofErr w:type="spellEnd"/>
+      <w:r>
+        <w:rPr>
+          <w:color w:val="FF0000"/>
+        </w:rPr>
+        <w:t xml:space="preserve">: </w:t>
+      </w:r>
+      <w:r>
+        <w:rPr>
+          <w:color w:val="FF0000"/>
+        </w:rPr>
+        <w:t>activities list</w:t>
+      </w:r>
+    </w:p>
+    <w:p>
+      <w:r>
+        <w:t>User:</w:t>
+      </w:r>
+      <w:r>
+        <w:t xml:space="preserve"> What activities are in </w:t>
+      </w:r>
+      <w:proofErr w:type="gramStart"/>
+      <w:r>
+        <w:t>Havana</w:t>
+      </w:r>
+      <w:r>
+        <w:t>.</w:t>
+      </w:r>
+      <w:proofErr w:type="gramEnd"/>
+      <w:r>
+        <w:t xml:space="preserve"> What is there to do in ______</w:t>
+      </w:r>
+      <w:proofErr w:type="gramStart"/>
+      <w:r>
+        <w:t>.</w:t>
+      </w:r>
+      <w:proofErr w:type="gramEnd"/>
+    </w:p>
+    <w:p>
+      <w:pPr>
+        <w:rPr>
+          <w:color w:val="FF0000"/>
+        </w:rPr>
+      </w:pPr>
+      <w:proofErr w:type="spellStart"/>
+      <w:r>
+        <w:rPr>
+          <w:color w:val="FF0000"/>
+        </w:rPr>
+        <w:t>ChatBot</w:t>
+      </w:r>
+      <w:proofErr w:type="spellEnd"/>
+      <w:r>
+        <w:rPr>
+          <w:color w:val="FF0000"/>
+        </w:rPr>
+        <w:t>:</w:t>
+      </w:r>
+    </w:p>
+    <w:p>
+      <w:r>
+        <w:t>User:</w:t>
+      </w:r>
+      <w:r>
+        <w:t xml:space="preserve"> Can I fly/drive/boat there?</w:t>
+      </w:r>
+    </w:p>
+    <w:p>
+      <w:pPr>
+        <w:rPr>
+          <w:color w:val="FF0000"/>
+        </w:rPr>
+      </w:pPr>
+      <w:proofErr w:type="spellStart"/>
+      <w:r>
+        <w:rPr>
+          <w:color w:val="FF0000"/>
+        </w:rPr>
+        <w:t>ChatBot</w:t>
+      </w:r>
+      <w:proofErr w:type="spellEnd"/>
+      <w:r>
+        <w:rPr>
+          <w:color w:val="FF0000"/>
+        </w:rPr>
+        <w:t>:</w:t>
+      </w:r>
+      <w:r>
+        <w:rPr>
+          <w:color w:val="FF0000"/>
+        </w:rPr>
         <w:t xml:space="preserve"> - API </w:t>
       </w:r>
       <w:proofErr w:type="spellStart"/>
@@ -219,48 +208,29 @@
       </w:r>
     </w:p>
     <w:p>
-      <w:pPr>
-        <w:rPr>
-          <w:color w:val="FF0000"/>
-        </w:rPr>
-      </w:pPr>
-      <w:r>
-        <w:rPr>
-          <w:color w:val="FF0000"/>
-        </w:rPr>
-        <w:tab/>
-      </w:r>
-      <w:r>
-        <w:rPr>
-          <w:i/>
-          <w:color w:val="FF0000"/>
-        </w:rPr>
-        <w:t xml:space="preserve">If </w:t>
-      </w:r>
-      <w:r>
-        <w:rPr>
-          <w:i/>
-          <w:color w:val="FF0000"/>
-        </w:rPr>
-        <w:t>‘</w:t>
-      </w:r>
-      <w:r>
-        <w:rPr>
-          <w:i/>
-          <w:color w:val="FF0000"/>
-        </w:rPr>
-        <w:t>drive</w:t>
-      </w:r>
-      <w:r>
-        <w:rPr>
-          <w:i/>
-          <w:color w:val="FF0000"/>
-        </w:rPr>
-        <w:t>’</w:t>
-      </w:r>
-      <w:r>
-        <w:rPr>
-          <w:i/>
+      <w:r>
+        <w:t>User:</w:t>
+      </w:r>
+      <w:r>
+        <w:t xml:space="preserve"> How long would it take to + previous travel method to + location</w:t>
+      </w:r>
+    </w:p>
+    <w:p>
+      <w:pPr>
+        <w:rPr>
+          <w:color w:val="FF0000"/>
+        </w:rPr>
+      </w:pPr>
+      <w:proofErr w:type="spellStart"/>
+      <w:r>
+        <w:rPr>
+          <w:color w:val="FF0000"/>
+        </w:rPr>
+        <w:t>ChatBot</w:t>
+      </w:r>
+      <w:proofErr w:type="spellEnd"/>
+      <w:r>
+        <w:rPr>
           <w:color w:val="FF0000"/>
         </w:rPr>
         <w:t>:</w:t>
@@ -269,7 +239,7 @@
         <w:rPr>
           <w:color w:val="FF0000"/>
         </w:rPr>
-        <w:t xml:space="preserve"> No! It’s an island! You might want to look into a cruise though.</w:t>
+        <w:t xml:space="preserve"> API?</w:t>
       </w:r>
     </w:p>
     <w:p>
@@ -277,7 +247,10 @@
         <w:t>User:</w:t>
       </w:r>
       <w:r>
-        <w:t xml:space="preserve"> How long would it take to + previous travel method to + location</w:t>
+        <w:t xml:space="preserve"> </w:t>
+      </w:r>
+      <w:r>
+        <w:t>How far is it to get from city1 to city2?</w:t>
       </w:r>
     </w:p>
     <w:p>
@@ -304,13 +277,97 @@
         <w:rPr>
           <w:color w:val="FF0000"/>
         </w:rPr>
-        <w:t xml:space="preserve"> API?</w:t>
+        <w:t xml:space="preserve"> Check cities in list, if there use API to find distances?</w:t>
+      </w:r>
+    </w:p>
+    <w:p>
+      <w:r>
+        <w:t>User: What are my hotel options? What types of hotels can I book?</w:t>
+      </w:r>
+    </w:p>
+    <w:p>
+      <w:pPr>
+        <w:rPr>
+          <w:color w:val="FF0000"/>
+        </w:rPr>
+      </w:pPr>
+      <w:proofErr w:type="spellStart"/>
+      <w:r>
+        <w:rPr>
+          <w:color w:val="FF0000"/>
+        </w:rPr>
+        <w:t>ChatBot</w:t>
+      </w:r>
+      <w:proofErr w:type="spellEnd"/>
+      <w:r>
+        <w:rPr>
+          <w:color w:val="FF0000"/>
+        </w:rPr>
+        <w:t>:</w:t>
+      </w:r>
+    </w:p>
+    <w:p>
+      <w:r>
+        <w:t>User: I can only afford $xx</w:t>
+      </w:r>
+    </w:p>
+    <w:p>
+      <w:pPr>
+        <w:rPr>
+          <w:color w:val="FF0000"/>
+        </w:rPr>
+      </w:pPr>
+      <w:proofErr w:type="spellStart"/>
+      <w:r>
+        <w:rPr>
+          <w:color w:val="FF0000"/>
+        </w:rPr>
+        <w:t>ChatBot</w:t>
+      </w:r>
+      <w:proofErr w:type="spellEnd"/>
+      <w:r>
+        <w:rPr>
+          <w:color w:val="FF0000"/>
+        </w:rPr>
+        <w:t>: Well for that we have … (options based on amount input)</w:t>
+      </w:r>
+    </w:p>
+    <w:p>
+      <w:r>
+        <w:t>User: Can I cancel my reservation?</w:t>
+      </w:r>
+    </w:p>
+    <w:p>
+      <w:pPr>
+        <w:rPr>
+          <w:color w:val="FF0000"/>
+        </w:rPr>
+      </w:pPr>
+      <w:proofErr w:type="spellStart"/>
+      <w:r>
+        <w:rPr>
+          <w:color w:val="FF0000"/>
+        </w:rPr>
+        <w:t>ChatBot</w:t>
+      </w:r>
+      <w:proofErr w:type="spellEnd"/>
+      <w:r>
+        <w:rPr>
+          <w:color w:val="FF0000"/>
+        </w:rPr>
+        <w:t>: Simple No</w:t>
       </w:r>
     </w:p>
     <w:p>
       <w:r>
         <w:t>User:</w:t>
       </w:r>
+      <w:r>
+        <w:t xml:space="preserve"> Do they speak Engl</w:t>
+      </w:r>
+      <w:r>
+        <w:t>ish? What other languages are spoken there?</w:t>
+      </w:r>
     </w:p>
     <w:p>
       <w:pPr>
@@ -337,6 +394,9 @@
       <w:r>
         <w:t>User:</w:t>
       </w:r>
+      <w:r>
+        <w:t xml:space="preserve"> What is the weather like there? What is the best time of year to travel to Cuba?</w:t>
+      </w:r>
     </w:p>
     <w:p>
       <w:pPr>
@@ -363,18 +423,22 @@
       <w:r>
         <w:t>User:</w:t>
       </w:r>
-    </w:p>
-    <w:p>
-      <w:pPr>
-        <w:rPr>
-          <w:color w:val="FF0000"/>
-        </w:rPr>
-      </w:pPr>
-      <w:proofErr w:type="spellStart"/>
-      <w:r>
-        <w:rPr>
-          <w:color w:val="FF0000"/>
-        </w:rPr>
+      <w:r>
+        <w:t xml:space="preserve"> Do I need a passport?</w:t>
+      </w:r>
+    </w:p>
+    <w:p>
+      <w:pPr>
+        <w:rPr>
+          <w:color w:val="FF0000"/>
+        </w:rPr>
+      </w:pPr>
+      <w:proofErr w:type="spellStart"/>
+      <w:r>
+        <w:rPr>
+          <w:color w:val="FF0000"/>
+        </w:rPr>
+        <w:lastRenderedPageBreak/>
         <w:t>ChatBot</w:t>
       </w:r>
       <w:proofErr w:type="spellEnd"/>
@@ -384,11 +448,20 @@
         </w:rPr>
         <w:t>:</w:t>
       </w:r>
+      <w:r>
+        <w:rPr>
+          <w:color w:val="FF0000"/>
+        </w:rPr>
+        <w:t xml:space="preserve"> Simple Yes</w:t>
+      </w:r>
     </w:p>
     <w:p>
       <w:r>
         <w:t>User:</w:t>
       </w:r>
+      <w:r>
+        <w:t xml:space="preserve"> Is there anything else I should know before booking?</w:t>
+      </w:r>
     </w:p>
     <w:p>
       <w:pPr>
@@ -415,6 +488,9 @@
       <w:r>
         <w:t>User:</w:t>
       </w:r>
+      <w:r>
+        <w:t xml:space="preserve"> I would like to book a + ‘travel method’ + to Cuba.</w:t>
+      </w:r>
     </w:p>
     <w:p>
       <w:pPr>
@@ -441,19 +517,21 @@
       <w:r>
         <w:t>User:</w:t>
       </w:r>
-    </w:p>
-    <w:p>
-      <w:pPr>
-        <w:rPr>
-          <w:color w:val="FF0000"/>
-        </w:rPr>
-      </w:pPr>
-      <w:proofErr w:type="spellStart"/>
-      <w:r>
-        <w:rPr>
-          <w:color w:val="FF0000"/>
-        </w:rPr>
-        <w:lastRenderedPageBreak/>
+      <w:r>
+        <w:t xml:space="preserve"> Thanks goodbye.</w:t>
+      </w:r>
+    </w:p>
+    <w:p>
+      <w:pPr>
+        <w:rPr>
+          <w:color w:val="FF0000"/>
+        </w:rPr>
+      </w:pPr>
+      <w:proofErr w:type="spellStart"/>
+      <w:r>
+        <w:rPr>
+          <w:color w:val="FF0000"/>
+        </w:rPr>
         <w:t>ChatBot</w:t>
       </w:r>
       <w:proofErr w:type="spellEnd"/>
@@ -463,143 +541,13 @@
         </w:rPr>
         <w:t>:</w:t>
       </w:r>
-    </w:p>
-    <w:p>
-      <w:r>
-        <w:t>User:</w:t>
-      </w:r>
-    </w:p>
-    <w:p>
-      <w:pPr>
-        <w:rPr>
-          <w:color w:val="FF0000"/>
-        </w:rPr>
-      </w:pPr>
-      <w:proofErr w:type="spellStart"/>
-      <w:r>
-        <w:rPr>
-          <w:color w:val="FF0000"/>
-        </w:rPr>
-        <w:t>ChatBot</w:t>
-      </w:r>
-      <w:proofErr w:type="spellEnd"/>
-      <w:r>
-        <w:rPr>
-          <w:color w:val="FF0000"/>
-        </w:rPr>
-        <w:t>:</w:t>
-      </w:r>
-    </w:p>
-    <w:p>
-      <w:r>
-        <w:t>User:</w:t>
-      </w:r>
-    </w:p>
-    <w:p>
-      <w:pPr>
-        <w:rPr>
-          <w:color w:val="FF0000"/>
-        </w:rPr>
-      </w:pPr>
-      <w:proofErr w:type="spellStart"/>
-      <w:r>
-        <w:rPr>
-          <w:color w:val="FF0000"/>
-        </w:rPr>
-        <w:t>ChatBot</w:t>
-      </w:r>
-      <w:proofErr w:type="spellEnd"/>
-      <w:r>
-        <w:rPr>
-          <w:color w:val="FF0000"/>
-        </w:rPr>
-        <w:t>:</w:t>
-      </w:r>
-    </w:p>
-    <w:p>
-      <w:r>
-        <w:t>User:</w:t>
-      </w:r>
-    </w:p>
-    <w:p>
-      <w:pPr>
-        <w:rPr>
-          <w:color w:val="FF0000"/>
-        </w:rPr>
-      </w:pPr>
-      <w:proofErr w:type="spellStart"/>
-      <w:r>
-        <w:rPr>
-          <w:color w:val="FF0000"/>
-        </w:rPr>
-        <w:t>ChatBot</w:t>
-      </w:r>
-      <w:proofErr w:type="spellEnd"/>
-      <w:r>
-        <w:rPr>
-          <w:color w:val="FF0000"/>
-        </w:rPr>
-        <w:t>:</w:t>
-      </w:r>
-    </w:p>
-    <w:p>
-      <w:r>
-        <w:t>User:</w:t>
-      </w:r>
-    </w:p>
-    <w:p>
-      <w:pPr>
-        <w:rPr>
-          <w:color w:val="FF0000"/>
-        </w:rPr>
-      </w:pPr>
-      <w:proofErr w:type="spellStart"/>
-      <w:r>
-        <w:rPr>
-          <w:color w:val="FF0000"/>
-        </w:rPr>
-        <w:t>ChatBot</w:t>
-      </w:r>
-      <w:proofErr w:type="spellEnd"/>
-      <w:r>
-        <w:rPr>
-          <w:color w:val="FF0000"/>
-        </w:rPr>
-        <w:t>:</w:t>
-      </w:r>
-    </w:p>
-    <w:p>
-      <w:r>
-        <w:t>User:</w:t>
-      </w:r>
-    </w:p>
-    <w:p>
-      <w:pPr>
-        <w:rPr>
-          <w:color w:val="FF0000"/>
-        </w:rPr>
-      </w:pPr>
-      <w:proofErr w:type="spellStart"/>
-      <w:r>
-        <w:rPr>
-          <w:color w:val="FF0000"/>
-        </w:rPr>
-        <w:t>ChatBot</w:t>
-      </w:r>
-      <w:proofErr w:type="spellEnd"/>
-      <w:r>
-        <w:rPr>
-          <w:color w:val="FF0000"/>
-        </w:rPr>
-        <w:t>:</w:t>
-      </w:r>
-    </w:p>
-    <w:p>
-      <w:r>
-        <w:t>User:</w:t>
-      </w:r>
-    </w:p>
-    <w:p/>
+      <w:r>
+        <w:rPr>
+          <w:color w:val="FF0000"/>
+        </w:rPr>
+        <w:t xml:space="preserve"> Goodbye list</w:t>
+      </w:r>
+    </w:p>
     <w:sectPr>
       <w:pgSz w:w="12240" w:h="15840"/>
       <w:pgMar w:top="1440" w:right="1440" w:bottom="1440" w:left="1440" w:header="708" w:footer="708" w:gutter="0"/>

</xml_diff>